<commit_message>
Updated Resume to include link to personal website.
</commit_message>
<xml_diff>
--- a/assets/resume-word.docx
+++ b/assets/resume-word.docx
@@ -55,6 +55,29 @@
     <w:p>
       <w:pPr>
         <w:spacing w:line="276" w:lineRule="auto"/>
+        <w:jc w:val="center"/>
+        <w:rPr>
+          <w:rFonts w:ascii="Times New Roman" w:hAnsi="Times New Roman" w:cs="Times New Roman"/>
+          <w:sz w:val="28"/>
+          <w:szCs w:val="28"/>
+        </w:rPr>
+      </w:pPr>
+      <w:hyperlink r:id="rId6" w:tooltip="Link to personal website" w:history="1">
+        <w:r>
+          <w:rPr>
+            <w:rStyle w:val="Hyperlink"/>
+            <w:rFonts w:ascii="Times New Roman" w:hAnsi="Times New Roman" w:cs="Times New Roman"/>
+            <w:sz w:val="28"/>
+            <w:szCs w:val="28"/>
+          </w:rPr>
+          <w:t>Personal Website</w:t>
+        </w:r>
+      </w:hyperlink>
+    </w:p>
+    <w:p>
+      <w:pPr>
+        <w:spacing w:line="276" w:lineRule="auto"/>
+        <w:jc w:val="center"/>
         <w:rPr>
           <w:rFonts w:ascii="Times New Roman" w:hAnsi="Times New Roman" w:cs="Times New Roman"/>
         </w:rPr>
@@ -3097,6 +3120,18 @@
       <w:szCs w:val="20"/>
     </w:rPr>
   </w:style>
+  <w:style w:type="character" w:styleId="FollowedHyperlink">
+    <w:name w:val="FollowedHyperlink"/>
+    <w:basedOn w:val="DefaultParagraphFont"/>
+    <w:uiPriority w:val="99"/>
+    <w:semiHidden/>
+    <w:unhideWhenUsed/>
+    <w:rsid w:val="003B52BD"/>
+    <w:rPr>
+      <w:color w:val="954F72" w:themeColor="followedHyperlink"/>
+      <w:u w:val="single"/>
+    </w:rPr>
+  </w:style>
 </w:styles>
 </file>
 

</xml_diff>

<commit_message>
Removed javascript and added swift. for now.
</commit_message>
<xml_diff>
--- a/assets/resume-word.docx
+++ b/assets/resume-word.docx
@@ -1012,7 +1012,13 @@
         <w:rPr>
           <w:color w:val="000000"/>
         </w:rPr>
-        <w:t>, JavaScript</w:t>
+        <w:t xml:space="preserve">, </w:t>
+      </w:r>
+      <w:r>
+        <w:rPr>
+          <w:color w:val="000000"/>
+        </w:rPr>
+        <w:t>Swift</w:t>
       </w:r>
     </w:p>
     <w:p>

</xml_diff>